<commit_message>
Installed Infinity Weather to website directory and bug fixes
Launched the first beta of Infinity Weather on the website directory. Made some bug fixes to style.css on the main website. Also uploaded Infinity Recipes Beta 1 to website.
</commit_message>
<xml_diff>
--- a/Apps/cffiles/Native App/Development Plan.docx
+++ b/Apps/cffiles/Native App/Development Plan.docx
@@ -1,10 +1,602 @@
 
-<file path=word/document2.xml><?xml version="1.0" encoding="utf-8"?>
-<w:document xmlns:wpc="http://schemas.microsoft.com/office/word/2010/wordprocessingCanvas" xmlns:mc="http://schemas.openxmlformats.org/markup-compatibility/2006" xmlns:o="urn:schemas-microsoft-com:office:office" xmlns:r="http://schemas.openxmlformats.org/officeDocument/2006/relationships" xmlns:m="http://schemas.openxmlformats.org/officeDocument/2006/math" xmlns:v="urn:schemas-microsoft-com:vml" xmlns:wp14="http://schemas.microsoft.com/office/word/2010/wordprocessingDrawing" xmlns:wp="http://schemas.openxmlformats.org/drawingml/2006/wordprocessingDrawing" xmlns:w10="urn:schemas-microsoft-com:office:word" xmlns:w="http://schemas.openxmlformats.org/wordprocessingml/2006/main" xmlns:w14="http://schemas.microsoft.com/office/word/2010/wordml" xmlns:w15="http://schemas.microsoft.com/office/word/2012/wordml" xmlns:wpg="http://schemas.microsoft.com/office/word/2010/wordprocessingGroup" xmlns:wpi="http://schemas.microsoft.com/office/word/2010/wordprocessingInk" xmlns:wne="http://schemas.microsoft.com/office/word/2006/wordml" xmlns:wps="http://schemas.microsoft.com/office/word/2010/wordprocessingShape" mc:Ignorable="w14 w15 wp14">
+<file path=word/document.xml><?xml version="1.0" encoding="utf-8"?>
+<w:document xmlns:wpc="http://schemas.microsoft.com/office/word/2010/wordprocessingCanvas" xmlns:cx="http://schemas.microsoft.com/office/drawing/2014/chartex" xmlns:cx1="http://schemas.microsoft.com/office/drawing/2015/9/8/chartex" xmlns:cx2="http://schemas.microsoft.com/office/drawing/2015/10/21/chartex" xmlns:cx3="http://schemas.microsoft.com/office/drawing/2016/5/9/chartex" xmlns:cx4="http://schemas.microsoft.com/office/drawing/2016/5/10/chartex" xmlns:cx5="http://schemas.microsoft.com/office/drawing/2016/5/11/chartex" xmlns:cx6="http://schemas.microsoft.com/office/drawing/2016/5/12/chartex" xmlns:cx7="http://schemas.microsoft.com/office/drawing/2016/5/13/chartex" xmlns:cx8="http://schemas.microsoft.com/office/drawing/2016/5/14/chartex" xmlns:mc="http://schemas.openxmlformats.org/markup-compatibility/2006" xmlns:aink="http://schemas.microsoft.com/office/drawing/2016/ink" xmlns:am3d="http://schemas.microsoft.com/office/drawing/2017/model3d" xmlns:o="urn:schemas-microsoft-com:office:office" xmlns:r="http://schemas.openxmlformats.org/officeDocument/2006/relationships" xmlns:m="http://schemas.openxmlformats.org/officeDocument/2006/math" xmlns:v="urn:schemas-microsoft-com:vml" xmlns:wp14="http://schemas.microsoft.com/office/word/2010/wordprocessingDrawing" xmlns:wp="http://schemas.openxmlformats.org/drawingml/2006/wordprocessingDrawing" xmlns:w10="urn:schemas-microsoft-com:office:word" xmlns:w="http://schemas.openxmlformats.org/wordprocessingml/2006/main" xmlns:w14="http://schemas.microsoft.com/office/word/2010/wordml" xmlns:w15="http://schemas.microsoft.com/office/word/2012/wordml" xmlns:w16cex="http://schemas.microsoft.com/office/word/2018/wordml/cex" xmlns:w16cid="http://schemas.microsoft.com/office/word/2016/wordml/cid" xmlns:w16="http://schemas.microsoft.com/office/word/2018/wordml" xmlns:w16se="http://schemas.microsoft.com/office/word/2015/wordml/symex" xmlns:wpg="http://schemas.microsoft.com/office/word/2010/wordprocessingGroup" xmlns:wpi="http://schemas.microsoft.com/office/word/2010/wordprocessingInk" xmlns:wne="http://schemas.microsoft.com/office/word/2006/wordml" xmlns:wps="http://schemas.microsoft.com/office/word/2010/wordprocessingShape" mc:Ignorable="w14 w15 w16se w16cid w16 w16cex wp14">
   <w:body>
-    <w:p/>
+    <w:p>
+      <w:r>
+        <w:t xml:space="preserve">Development Plan for </w:t>
+      </w:r>
+      <w:r>
+        <w:t>Color for Kids</w:t>
+      </w:r>
+      <w:r>
+        <w:t xml:space="preserve"> application:</w:t>
+      </w:r>
+    </w:p>
+    <w:p>
+      <w:pPr>
+        <w:pStyle w:val="ListParagraph"/>
+        <w:numPr>
+          <w:ilvl w:val="0"/>
+          <w:numId w:val="1"/>
+        </w:numPr>
+        <w:rPr>
+          <w:rFonts w:eastAsiaTheme="minorEastAsia"/>
+        </w:rPr>
+      </w:pPr>
+      <w:r>
+        <w:t>iPad</w:t>
+      </w:r>
+    </w:p>
+    <w:p>
+      <w:pPr>
+        <w:pStyle w:val="ListParagraph"/>
+        <w:numPr>
+          <w:ilvl w:val="1"/>
+          <w:numId w:val="1"/>
+        </w:numPr>
+        <w:rPr>
+          <w:b/>
+          <w:bCs/>
+        </w:rPr>
+      </w:pPr>
+      <w:r>
+        <w:t xml:space="preserve">Target release date: </w:t>
+      </w:r>
+      <w:r>
+        <w:rPr>
+          <w:b/>
+          <w:bCs/>
+        </w:rPr>
+        <w:t>June 29, 2021</w:t>
+      </w:r>
+    </w:p>
+    <w:p>
+      <w:pPr>
+        <w:pStyle w:val="ListParagraph"/>
+        <w:numPr>
+          <w:ilvl w:val="1"/>
+          <w:numId w:val="1"/>
+        </w:numPr>
+        <w:rPr>
+          <w:b/>
+          <w:bCs/>
+        </w:rPr>
+      </w:pPr>
+      <w:r>
+        <w:t xml:space="preserve">file type: </w:t>
+      </w:r>
+      <w:r>
+        <w:rPr>
+          <w:b/>
+          <w:bCs/>
+        </w:rPr>
+        <w:t>.ipa</w:t>
+      </w:r>
+    </w:p>
+    <w:p>
+      <w:pPr>
+        <w:pStyle w:val="ListParagraph"/>
+        <w:numPr>
+          <w:ilvl w:val="0"/>
+          <w:numId w:val="1"/>
+        </w:numPr>
+      </w:pPr>
+      <w:r>
+        <w:t>Android</w:t>
+      </w:r>
+    </w:p>
+    <w:p>
+      <w:pPr>
+        <w:pStyle w:val="ListParagraph"/>
+        <w:numPr>
+          <w:ilvl w:val="1"/>
+          <w:numId w:val="1"/>
+        </w:numPr>
+      </w:pPr>
+      <w:r>
+        <w:t xml:space="preserve">Target release date: </w:t>
+      </w:r>
+      <w:r>
+        <w:rPr>
+          <w:b/>
+          <w:bCs/>
+        </w:rPr>
+        <w:t>July 16, 2021</w:t>
+      </w:r>
+    </w:p>
+    <w:p>
+      <w:pPr>
+        <w:pStyle w:val="ListParagraph"/>
+        <w:numPr>
+          <w:ilvl w:val="1"/>
+          <w:numId w:val="1"/>
+        </w:numPr>
+      </w:pPr>
+      <w:r>
+        <w:t xml:space="preserve">file type: </w:t>
+      </w:r>
+      <w:r>
+        <w:rPr>
+          <w:b/>
+          <w:bCs/>
+        </w:rPr>
+        <w:t>.apk</w:t>
+      </w:r>
+    </w:p>
+    <w:p>
+      <w:pPr>
+        <w:pStyle w:val="ListParagraph"/>
+        <w:numPr>
+          <w:ilvl w:val="1"/>
+          <w:numId w:val="1"/>
+        </w:numPr>
+        <w:rPr>
+          <w:u w:val="single"/>
+        </w:rPr>
+      </w:pPr>
+      <w:r>
+        <w:rPr>
+          <w:b/>
+          <w:bCs/>
+          <w:u w:val="single"/>
+        </w:rPr>
+        <w:t>Submit to Play Store, Galaxy Store, Amazon App Store, and Aptoide</w:t>
+      </w:r>
+    </w:p>
+    <w:p>
+      <w:pPr>
+        <w:pStyle w:val="ListParagraph"/>
+        <w:numPr>
+          <w:ilvl w:val="0"/>
+          <w:numId w:val="1"/>
+        </w:numPr>
+      </w:pPr>
+      <w:r>
+        <w:t>iPhone</w:t>
+      </w:r>
+    </w:p>
+    <w:p>
+      <w:pPr>
+        <w:pStyle w:val="ListParagraph"/>
+        <w:numPr>
+          <w:ilvl w:val="1"/>
+          <w:numId w:val="1"/>
+        </w:numPr>
+      </w:pPr>
+      <w:r>
+        <w:t xml:space="preserve">Target Release Date: </w:t>
+      </w:r>
+      <w:r>
+        <w:rPr>
+          <w:b/>
+          <w:bCs/>
+        </w:rPr>
+        <w:t>July 28, 2021</w:t>
+      </w:r>
+    </w:p>
+    <w:p>
+      <w:pPr>
+        <w:pStyle w:val="ListParagraph"/>
+        <w:numPr>
+          <w:ilvl w:val="1"/>
+          <w:numId w:val="1"/>
+        </w:numPr>
+        <w:rPr>
+          <w:rFonts w:eastAsiaTheme="minorEastAsia"/>
+        </w:rPr>
+      </w:pPr>
+      <w:r>
+        <w:t xml:space="preserve">file type: </w:t>
+      </w:r>
+      <w:r>
+        <w:rPr>
+          <w:b/>
+          <w:bCs/>
+        </w:rPr>
+        <w:t>.ipa</w:t>
+      </w:r>
+      <w:r>
+        <w:t xml:space="preserve"> </w:t>
+      </w:r>
+    </w:p>
+    <w:p>
+      <w:pPr>
+        <w:pStyle w:val="ListParagraph"/>
+        <w:numPr>
+          <w:ilvl w:val="0"/>
+          <w:numId w:val="1"/>
+        </w:numPr>
+      </w:pPr>
+      <w:r>
+        <w:t>PWA (base for Electron and CRX apps)</w:t>
+      </w:r>
+    </w:p>
+    <w:p>
+      <w:pPr>
+        <w:pStyle w:val="ListParagraph"/>
+        <w:numPr>
+          <w:ilvl w:val="1"/>
+          <w:numId w:val="1"/>
+        </w:numPr>
+        <w:spacing w:after="0"/>
+        <w:rPr>
+          <w:rFonts w:eastAsiaTheme="minorEastAsia"/>
+        </w:rPr>
+      </w:pPr>
+      <w:r>
+        <w:t xml:space="preserve">Target Release Date: </w:t>
+      </w:r>
+      <w:r>
+        <w:rPr>
+          <w:b/>
+          <w:bCs/>
+        </w:rPr>
+        <w:t>November 16, 2021</w:t>
+      </w:r>
+    </w:p>
+    <w:p>
+      <w:pPr>
+        <w:pStyle w:val="ListParagraph"/>
+        <w:numPr>
+          <w:ilvl w:val="1"/>
+          <w:numId w:val="1"/>
+        </w:numPr>
+        <w:rPr>
+          <w:rFonts w:eastAsiaTheme="minorEastAsia"/>
+        </w:rPr>
+      </w:pPr>
+      <w:r>
+        <w:t xml:space="preserve">file type: </w:t>
+      </w:r>
+      <w:r>
+        <w:rPr>
+          <w:b/>
+          <w:bCs/>
+        </w:rPr>
+        <w:t>.html</w:t>
+      </w:r>
+    </w:p>
+    <w:p>
+      <w:pPr>
+        <w:pStyle w:val="ListParagraph"/>
+        <w:numPr>
+          <w:ilvl w:val="1"/>
+          <w:numId w:val="1"/>
+        </w:numPr>
+        <w:rPr>
+          <w:rFonts w:eastAsiaTheme="minorEastAsia"/>
+          <w:b/>
+          <w:bCs/>
+        </w:rPr>
+      </w:pPr>
+      <w:r>
+        <w:rPr>
+          <w:b/>
+          <w:bCs/>
+          <w:u w:val="single"/>
+        </w:rPr>
+        <w:t xml:space="preserve">offline installable </w:t>
+      </w:r>
+      <w:r>
+        <w:rPr>
+          <w:b/>
+          <w:bCs/>
+          <w:u w:val="single"/>
+        </w:rPr>
+        <w:t xml:space="preserve">web </w:t>
+      </w:r>
+      <w:r>
+        <w:rPr>
+          <w:b/>
+          <w:bCs/>
+          <w:u w:val="single"/>
+        </w:rPr>
+        <w:t>app</w:t>
+      </w:r>
+    </w:p>
+    <w:p>
+      <w:pPr>
+        <w:pStyle w:val="ListParagraph"/>
+        <w:numPr>
+          <w:ilvl w:val="0"/>
+          <w:numId w:val="1"/>
+        </w:numPr>
+      </w:pPr>
+      <w:r>
+        <w:t>Windows 10</w:t>
+      </w:r>
+    </w:p>
+    <w:p>
+      <w:pPr>
+        <w:pStyle w:val="ListParagraph"/>
+        <w:numPr>
+          <w:ilvl w:val="1"/>
+          <w:numId w:val="1"/>
+        </w:numPr>
+      </w:pPr>
+      <w:r>
+        <w:t xml:space="preserve">Target Release Date: </w:t>
+      </w:r>
+      <w:r>
+        <w:rPr>
+          <w:b/>
+          <w:bCs/>
+        </w:rPr>
+        <w:t>April 7, 2022</w:t>
+      </w:r>
+    </w:p>
+    <w:p>
+      <w:pPr>
+        <w:pStyle w:val="ListParagraph"/>
+        <w:numPr>
+          <w:ilvl w:val="1"/>
+          <w:numId w:val="1"/>
+        </w:numPr>
+      </w:pPr>
+      <w:r>
+        <w:t xml:space="preserve">file type: </w:t>
+      </w:r>
+      <w:r>
+        <w:rPr>
+          <w:b/>
+          <w:bCs/>
+        </w:rPr>
+        <w:t>.msi</w:t>
+      </w:r>
+    </w:p>
+    <w:p>
+      <w:pPr>
+        <w:pStyle w:val="ListParagraph"/>
+        <w:numPr>
+          <w:ilvl w:val="1"/>
+          <w:numId w:val="1"/>
+        </w:numPr>
+        <w:rPr>
+          <w:b/>
+          <w:bCs/>
+        </w:rPr>
+      </w:pPr>
+      <w:r>
+        <w:rPr>
+          <w:b/>
+          <w:bCs/>
+          <w:u w:val="single"/>
+        </w:rPr>
+        <w:t>electron app</w:t>
+      </w:r>
+    </w:p>
+    <w:p>
+      <w:pPr>
+        <w:pStyle w:val="ListParagraph"/>
+        <w:numPr>
+          <w:ilvl w:val="0"/>
+          <w:numId w:val="1"/>
+        </w:numPr>
+      </w:pPr>
+      <w:r>
+        <w:t>Mac</w:t>
+      </w:r>
+      <w:r>
+        <w:t>OS</w:t>
+      </w:r>
+    </w:p>
+    <w:p>
+      <w:pPr>
+        <w:pStyle w:val="ListParagraph"/>
+        <w:numPr>
+          <w:ilvl w:val="1"/>
+          <w:numId w:val="1"/>
+        </w:numPr>
+      </w:pPr>
+      <w:r>
+        <w:t xml:space="preserve">Target Release Date: </w:t>
+      </w:r>
+      <w:r>
+        <w:rPr>
+          <w:b/>
+          <w:bCs/>
+        </w:rPr>
+        <w:t>June 14, 2022</w:t>
+      </w:r>
+    </w:p>
+    <w:p>
+      <w:pPr>
+        <w:pStyle w:val="ListParagraph"/>
+        <w:numPr>
+          <w:ilvl w:val="1"/>
+          <w:numId w:val="1"/>
+        </w:numPr>
+      </w:pPr>
+      <w:r>
+        <w:t xml:space="preserve">file type: </w:t>
+      </w:r>
+      <w:r>
+        <w:rPr>
+          <w:b/>
+          <w:bCs/>
+        </w:rPr>
+        <w:t>.dmg or .pkg</w:t>
+      </w:r>
+    </w:p>
+    <w:p>
+      <w:pPr>
+        <w:pStyle w:val="ListParagraph"/>
+        <w:numPr>
+          <w:ilvl w:val="1"/>
+          <w:numId w:val="1"/>
+        </w:numPr>
+        <w:rPr>
+          <w:b/>
+          <w:bCs/>
+        </w:rPr>
+      </w:pPr>
+      <w:r>
+        <w:rPr>
+          <w:b/>
+          <w:bCs/>
+          <w:u w:val="single"/>
+        </w:rPr>
+        <w:t>electron app</w:t>
+      </w:r>
+    </w:p>
+    <w:p>
+      <w:pPr>
+        <w:pStyle w:val="ListParagraph"/>
+        <w:numPr>
+          <w:ilvl w:val="0"/>
+          <w:numId w:val="1"/>
+        </w:numPr>
+      </w:pPr>
+      <w:r>
+        <w:t>ChromeOS (chrome extension)</w:t>
+      </w:r>
+    </w:p>
+    <w:p>
+      <w:pPr>
+        <w:pStyle w:val="ListParagraph"/>
+        <w:numPr>
+          <w:ilvl w:val="1"/>
+          <w:numId w:val="1"/>
+        </w:numPr>
+        <w:rPr>
+          <w:rFonts w:eastAsiaTheme="minorEastAsia"/>
+        </w:rPr>
+      </w:pPr>
+      <w:r>
+        <w:t xml:space="preserve">Target Release Date: </w:t>
+      </w:r>
+      <w:r>
+        <w:rPr>
+          <w:b/>
+          <w:bCs/>
+        </w:rPr>
+        <w:t>A</w:t>
+      </w:r>
+      <w:r>
+        <w:rPr>
+          <w:b/>
+          <w:bCs/>
+        </w:rPr>
+        <w:t>ugust 5, 2022</w:t>
+      </w:r>
+    </w:p>
+    <w:p>
+      <w:pPr>
+        <w:pStyle w:val="ListParagraph"/>
+        <w:numPr>
+          <w:ilvl w:val="1"/>
+          <w:numId w:val="1"/>
+        </w:numPr>
+        <w:rPr>
+          <w:rFonts w:eastAsiaTheme="minorEastAsia"/>
+        </w:rPr>
+      </w:pPr>
+      <w:r>
+        <w:t xml:space="preserve">file type: </w:t>
+      </w:r>
+      <w:r>
+        <w:rPr>
+          <w:b/>
+          <w:bCs/>
+        </w:rPr>
+        <w:t>.crx</w:t>
+      </w:r>
+    </w:p>
+    <w:p>
+      <w:pPr>
+        <w:pStyle w:val="ListParagraph"/>
+        <w:numPr>
+          <w:ilvl w:val="1"/>
+          <w:numId w:val="1"/>
+        </w:numPr>
+        <w:rPr>
+          <w:u w:val="single"/>
+        </w:rPr>
+      </w:pPr>
+      <w:r>
+        <w:rPr>
+          <w:b/>
+          <w:bCs/>
+          <w:u w:val="single"/>
+        </w:rPr>
+        <w:t>Based on PWA</w:t>
+      </w:r>
+    </w:p>
+    <w:p>
+      <w:pPr>
+        <w:pStyle w:val="ListParagraph"/>
+        <w:numPr>
+          <w:ilvl w:val="0"/>
+          <w:numId w:val="1"/>
+        </w:numPr>
+      </w:pPr>
+      <w:r>
+        <w:t>Linux</w:t>
+      </w:r>
+    </w:p>
+    <w:p>
+      <w:pPr>
+        <w:pStyle w:val="ListParagraph"/>
+        <w:numPr>
+          <w:ilvl w:val="1"/>
+          <w:numId w:val="1"/>
+        </w:numPr>
+      </w:pPr>
+      <w:r>
+        <w:t xml:space="preserve">Target Release Date: </w:t>
+      </w:r>
+      <w:r>
+        <w:rPr>
+          <w:b/>
+          <w:bCs/>
+        </w:rPr>
+        <w:t>April 1, 2023</w:t>
+      </w:r>
+    </w:p>
+    <w:p>
+      <w:pPr>
+        <w:pStyle w:val="ListParagraph"/>
+        <w:numPr>
+          <w:ilvl w:val="1"/>
+          <w:numId w:val="1"/>
+        </w:numPr>
+      </w:pPr>
+      <w:r>
+        <w:t xml:space="preserve">file type: </w:t>
+      </w:r>
+      <w:r>
+        <w:rPr>
+          <w:b/>
+          <w:bCs/>
+        </w:rPr>
+        <w:t>.deb</w:t>
+      </w:r>
+    </w:p>
+    <w:p>
+      <w:pPr>
+        <w:pStyle w:val="ListParagraph"/>
+        <w:numPr>
+          <w:ilvl w:val="1"/>
+          <w:numId w:val="1"/>
+        </w:numPr>
+        <w:rPr>
+          <w:b/>
+          <w:bCs/>
+          <w:u w:val="single"/>
+        </w:rPr>
+      </w:pPr>
+      <w:r>
+        <w:rPr>
+          <w:b/>
+          <w:bCs/>
+          <w:u w:val="single"/>
+        </w:rPr>
+        <w:t>electron app</w:t>
+      </w:r>
+    </w:p>
     <w:sectPr>
-      <w:pgSz w:w="12240" w:h="15840" w:orient="portrait"/>
+      <w:pgSz w:w="12240" w:h="15840"/>
       <w:pgMar w:top="1440" w:right="1440" w:bottom="1440" w:left="1440" w:header="720" w:footer="720" w:gutter="0"/>
       <w:cols w:space="720"/>
       <w:docGrid w:linePitch="360"/>
@@ -13,12 +605,120 @@
 </w:document>
 </file>
 
+<file path=word/intelligence.xml><?xml version="1.0" encoding="utf-8"?>
+<int:Intelligence xmlns:oel="http://schemas.microsoft.com/office/2019/extlst" xmlns:int="http://schemas.microsoft.com/office/intelligence/2019/intelligence">
+  <int:IntelligenceSettings>
+    <int:extLst>
+      <oel:ext uri="74B372B9-2EFF-4315-9A3F-32BA87CA82B1">
+        <int:Goals Version="1" Formality="2"/>
+      </oel:ext>
+    </int:extLst>
+  </int:IntelligenceSettings>
+  <int:Manifest/>
+  <int:Observations/>
+</int:Intelligence>
+</file>
+
+<file path=word/numbering.xml><?xml version="1.0" encoding="utf-8"?>
+<w:numbering xmlns:wpc="http://schemas.microsoft.com/office/word/2010/wordprocessingCanvas" xmlns:cx="http://schemas.microsoft.com/office/drawing/2014/chartex" xmlns:cx1="http://schemas.microsoft.com/office/drawing/2015/9/8/chartex" xmlns:cx2="http://schemas.microsoft.com/office/drawing/2015/10/21/chartex" xmlns:cx3="http://schemas.microsoft.com/office/drawing/2016/5/9/chartex" xmlns:cx4="http://schemas.microsoft.com/office/drawing/2016/5/10/chartex" xmlns:cx5="http://schemas.microsoft.com/office/drawing/2016/5/11/chartex" xmlns:cx6="http://schemas.microsoft.com/office/drawing/2016/5/12/chartex" xmlns:cx7="http://schemas.microsoft.com/office/drawing/2016/5/13/chartex" xmlns:cx8="http://schemas.microsoft.com/office/drawing/2016/5/14/chartex" xmlns:mc="http://schemas.openxmlformats.org/markup-compatibility/2006" xmlns:aink="http://schemas.microsoft.com/office/drawing/2016/ink" xmlns:am3d="http://schemas.microsoft.com/office/drawing/2017/model3d" xmlns:o="urn:schemas-microsoft-com:office:office" xmlns:r="http://schemas.openxmlformats.org/officeDocument/2006/relationships" xmlns:m="http://schemas.openxmlformats.org/officeDocument/2006/math" xmlns:v="urn:schemas-microsoft-com:vml" xmlns:wp14="http://schemas.microsoft.com/office/word/2010/wordprocessingDrawing" xmlns:wp="http://schemas.openxmlformats.org/drawingml/2006/wordprocessingDrawing" xmlns:w10="urn:schemas-microsoft-com:office:word" xmlns:w="http://schemas.openxmlformats.org/wordprocessingml/2006/main" xmlns:w14="http://schemas.microsoft.com/office/word/2010/wordml" xmlns:w15="http://schemas.microsoft.com/office/word/2012/wordml" xmlns:w16cex="http://schemas.microsoft.com/office/word/2018/wordml/cex" xmlns:w16cid="http://schemas.microsoft.com/office/word/2016/wordml/cid" xmlns:w16="http://schemas.microsoft.com/office/word/2018/wordml" xmlns:w16se="http://schemas.microsoft.com/office/word/2015/wordml/symex" xmlns:wpg="http://schemas.microsoft.com/office/word/2010/wordprocessingGroup" xmlns:wpi="http://schemas.microsoft.com/office/word/2010/wordprocessingInk" xmlns:wne="http://schemas.microsoft.com/office/word/2006/wordml" xmlns:wps="http://schemas.microsoft.com/office/word/2010/wordprocessingShape" mc:Ignorable="w14 w15 w16se w16cid w16 w16cex wp14">
+  <w:abstractNum w:abstractNumId="0" w15:restartNumberingAfterBreak="0">
+    <w:nsid w:val="009048DE"/>
+    <w:multiLevelType w:val="hybridMultilevel"/>
+    <w:tmpl w:val="77FA0D46"/>
+    <w:lvl w:ilvl="0" w:tplc="945AA578">
+      <w:start w:val="1"/>
+      <w:numFmt w:val="decimal"/>
+      <w:lvlText w:val="%1."/>
+      <w:lvlJc w:val="left"/>
+      <w:pPr>
+        <w:ind w:left="720" w:hanging="360"/>
+      </w:pPr>
+    </w:lvl>
+    <w:lvl w:ilvl="1" w:tplc="7C0C6548">
+      <w:start w:val="1"/>
+      <w:numFmt w:val="lowerLetter"/>
+      <w:lvlText w:val="%2."/>
+      <w:lvlJc w:val="left"/>
+      <w:pPr>
+        <w:ind w:left="1440" w:hanging="360"/>
+      </w:pPr>
+    </w:lvl>
+    <w:lvl w:ilvl="2" w:tplc="0D6A18DC">
+      <w:start w:val="1"/>
+      <w:numFmt w:val="lowerRoman"/>
+      <w:lvlText w:val="%3."/>
+      <w:lvlJc w:val="right"/>
+      <w:pPr>
+        <w:ind w:left="2160" w:hanging="180"/>
+      </w:pPr>
+    </w:lvl>
+    <w:lvl w:ilvl="3" w:tplc="195E8808">
+      <w:start w:val="1"/>
+      <w:numFmt w:val="decimal"/>
+      <w:lvlText w:val="%4."/>
+      <w:lvlJc w:val="left"/>
+      <w:pPr>
+        <w:ind w:left="2880" w:hanging="360"/>
+      </w:pPr>
+    </w:lvl>
+    <w:lvl w:ilvl="4" w:tplc="0A7C8850">
+      <w:start w:val="1"/>
+      <w:numFmt w:val="lowerLetter"/>
+      <w:lvlText w:val="%5."/>
+      <w:lvlJc w:val="left"/>
+      <w:pPr>
+        <w:ind w:left="3600" w:hanging="360"/>
+      </w:pPr>
+    </w:lvl>
+    <w:lvl w:ilvl="5" w:tplc="DCB0F36C">
+      <w:start w:val="1"/>
+      <w:numFmt w:val="lowerRoman"/>
+      <w:lvlText w:val="%6."/>
+      <w:lvlJc w:val="right"/>
+      <w:pPr>
+        <w:ind w:left="4320" w:hanging="180"/>
+      </w:pPr>
+    </w:lvl>
+    <w:lvl w:ilvl="6" w:tplc="3D4A915E">
+      <w:start w:val="1"/>
+      <w:numFmt w:val="decimal"/>
+      <w:lvlText w:val="%7."/>
+      <w:lvlJc w:val="left"/>
+      <w:pPr>
+        <w:ind w:left="5040" w:hanging="360"/>
+      </w:pPr>
+    </w:lvl>
+    <w:lvl w:ilvl="7" w:tplc="631EDB62">
+      <w:start w:val="1"/>
+      <w:numFmt w:val="lowerLetter"/>
+      <w:lvlText w:val="%8."/>
+      <w:lvlJc w:val="left"/>
+      <w:pPr>
+        <w:ind w:left="5760" w:hanging="360"/>
+      </w:pPr>
+    </w:lvl>
+    <w:lvl w:ilvl="8" w:tplc="D17AC0E6">
+      <w:start w:val="1"/>
+      <w:numFmt w:val="lowerRoman"/>
+      <w:lvlText w:val="%9."/>
+      <w:lvlJc w:val="right"/>
+      <w:pPr>
+        <w:ind w:left="6480" w:hanging="180"/>
+      </w:pPr>
+    </w:lvl>
+  </w:abstractNum>
+  <w:num w:numId="1">
+    <w:abstractNumId w:val="0"/>
+  </w:num>
+</w:numbering>
+</file>
+
 <file path=word/styles.xml><?xml version="1.0" encoding="utf-8"?>
-<w:styles xmlns:wp14="http://schemas.microsoft.com/office/word/2010/wordprocessingDrawing" xmlns:mc="http://schemas.openxmlformats.org/markup-compatibility/2006" xmlns:r="http://schemas.openxmlformats.org/officeDocument/2006/relationships" xmlns:w="http://schemas.openxmlformats.org/wordprocessingml/2006/main" xmlns:w14="http://schemas.microsoft.com/office/word/2010/wordml" xmlns:w15="http://schemas.microsoft.com/office/word/2012/wordml" mc:Ignorable="w14 w15 wp14">
+<w:styles xmlns:mc="http://schemas.openxmlformats.org/markup-compatibility/2006" xmlns:r="http://schemas.openxmlformats.org/officeDocument/2006/relationships" xmlns:w="http://schemas.openxmlformats.org/wordprocessingml/2006/main" xmlns:w14="http://schemas.microsoft.com/office/word/2010/wordml" xmlns:w15="http://schemas.microsoft.com/office/word/2012/wordml" xmlns:w16cex="http://schemas.microsoft.com/office/word/2018/wordml/cex" xmlns:w16cid="http://schemas.microsoft.com/office/word/2016/wordml/cid" xmlns:w16="http://schemas.microsoft.com/office/word/2018/wordml" xmlns:w16se="http://schemas.microsoft.com/office/word/2015/wordml/symex" mc:Ignorable="w14 w15 w16se w16cid w16 w16cex">
   <w:docDefaults>
     <w:rPrDefault>
       <w:rPr>
-        <w:rFonts w:asciiTheme="minorHAnsi" w:hAnsiTheme="minorHAnsi" w:eastAsiaTheme="minorHAnsi" w:cstheme="minorBidi"/>
+        <w:rFonts w:asciiTheme="minorHAnsi" w:eastAsiaTheme="minorHAnsi" w:hAnsiTheme="minorHAnsi" w:cstheme="minorBidi"/>
         <w:sz w:val="22"/>
         <w:szCs w:val="22"/>
         <w:lang w:val="en-US" w:eastAsia="en-US" w:bidi="ar-SA"/>
@@ -30,17 +730,17 @@
       </w:pPr>
     </w:pPrDefault>
   </w:docDefaults>
-  <w:latentStyles w:defLockedState="0" w:defUIPriority="99" w:defSemiHidden="0" w:defUnhideWhenUsed="0" w:defQFormat="0" w:count="371">
+  <w:latentStyles w:defLockedState="0" w:defUIPriority="99" w:defSemiHidden="0" w:defUnhideWhenUsed="0" w:defQFormat="0" w:count="376">
     <w:lsdException w:name="Normal" w:uiPriority="0" w:qFormat="1"/>
     <w:lsdException w:name="heading 1" w:uiPriority="9" w:qFormat="1"/>
-    <w:lsdException w:name="heading 2" w:uiPriority="9" w:semiHidden="1" w:unhideWhenUsed="1" w:qFormat="1"/>
-    <w:lsdException w:name="heading 3" w:uiPriority="9" w:semiHidden="1" w:unhideWhenUsed="1" w:qFormat="1"/>
-    <w:lsdException w:name="heading 4" w:uiPriority="9" w:semiHidden="1" w:unhideWhenUsed="1" w:qFormat="1"/>
-    <w:lsdException w:name="heading 5" w:uiPriority="9" w:semiHidden="1" w:unhideWhenUsed="1" w:qFormat="1"/>
-    <w:lsdException w:name="heading 6" w:uiPriority="9" w:semiHidden="1" w:unhideWhenUsed="1" w:qFormat="1"/>
-    <w:lsdException w:name="heading 7" w:uiPriority="9" w:semiHidden="1" w:unhideWhenUsed="1" w:qFormat="1"/>
-    <w:lsdException w:name="heading 8" w:uiPriority="9" w:semiHidden="1" w:unhideWhenUsed="1" w:qFormat="1"/>
-    <w:lsdException w:name="heading 9" w:uiPriority="9" w:semiHidden="1" w:unhideWhenUsed="1" w:qFormat="1"/>
+    <w:lsdException w:name="heading 2" w:semiHidden="1" w:uiPriority="9" w:unhideWhenUsed="1" w:qFormat="1"/>
+    <w:lsdException w:name="heading 3" w:semiHidden="1" w:uiPriority="9" w:unhideWhenUsed="1" w:qFormat="1"/>
+    <w:lsdException w:name="heading 4" w:semiHidden="1" w:uiPriority="9" w:unhideWhenUsed="1" w:qFormat="1"/>
+    <w:lsdException w:name="heading 5" w:semiHidden="1" w:uiPriority="9" w:unhideWhenUsed="1" w:qFormat="1"/>
+    <w:lsdException w:name="heading 6" w:semiHidden="1" w:uiPriority="9" w:unhideWhenUsed="1" w:qFormat="1"/>
+    <w:lsdException w:name="heading 7" w:semiHidden="1" w:uiPriority="9" w:unhideWhenUsed="1" w:qFormat="1"/>
+    <w:lsdException w:name="heading 8" w:semiHidden="1" w:uiPriority="9" w:unhideWhenUsed="1" w:qFormat="1"/>
+    <w:lsdException w:name="heading 9" w:semiHidden="1" w:uiPriority="9" w:unhideWhenUsed="1" w:qFormat="1"/>
     <w:lsdException w:name="index 1" w:semiHidden="1" w:unhideWhenUsed="1"/>
     <w:lsdException w:name="index 2" w:semiHidden="1" w:unhideWhenUsed="1"/>
     <w:lsdException w:name="index 3" w:semiHidden="1" w:unhideWhenUsed="1"/>
@@ -50,22 +750,22 @@
     <w:lsdException w:name="index 7" w:semiHidden="1" w:unhideWhenUsed="1"/>
     <w:lsdException w:name="index 8" w:semiHidden="1" w:unhideWhenUsed="1"/>
     <w:lsdException w:name="index 9" w:semiHidden="1" w:unhideWhenUsed="1"/>
-    <w:lsdException w:name="toc 1" w:uiPriority="39" w:semiHidden="1" w:unhideWhenUsed="1"/>
-    <w:lsdException w:name="toc 2" w:uiPriority="39" w:semiHidden="1" w:unhideWhenUsed="1"/>
-    <w:lsdException w:name="toc 3" w:uiPriority="39" w:semiHidden="1" w:unhideWhenUsed="1"/>
-    <w:lsdException w:name="toc 4" w:uiPriority="39" w:semiHidden="1" w:unhideWhenUsed="1"/>
-    <w:lsdException w:name="toc 5" w:uiPriority="39" w:semiHidden="1" w:unhideWhenUsed="1"/>
-    <w:lsdException w:name="toc 6" w:uiPriority="39" w:semiHidden="1" w:unhideWhenUsed="1"/>
-    <w:lsdException w:name="toc 7" w:uiPriority="39" w:semiHidden="1" w:unhideWhenUsed="1"/>
-    <w:lsdException w:name="toc 8" w:uiPriority="39" w:semiHidden="1" w:unhideWhenUsed="1"/>
-    <w:lsdException w:name="toc 9" w:uiPriority="39" w:semiHidden="1" w:unhideWhenUsed="1"/>
+    <w:lsdException w:name="toc 1" w:semiHidden="1" w:uiPriority="39" w:unhideWhenUsed="1"/>
+    <w:lsdException w:name="toc 2" w:semiHidden="1" w:uiPriority="39" w:unhideWhenUsed="1"/>
+    <w:lsdException w:name="toc 3" w:semiHidden="1" w:uiPriority="39" w:unhideWhenUsed="1"/>
+    <w:lsdException w:name="toc 4" w:semiHidden="1" w:uiPriority="39" w:unhideWhenUsed="1"/>
+    <w:lsdException w:name="toc 5" w:semiHidden="1" w:uiPriority="39" w:unhideWhenUsed="1"/>
+    <w:lsdException w:name="toc 6" w:semiHidden="1" w:uiPriority="39" w:unhideWhenUsed="1"/>
+    <w:lsdException w:name="toc 7" w:semiHidden="1" w:uiPriority="39" w:unhideWhenUsed="1"/>
+    <w:lsdException w:name="toc 8" w:semiHidden="1" w:uiPriority="39" w:unhideWhenUsed="1"/>
+    <w:lsdException w:name="toc 9" w:semiHidden="1" w:uiPriority="39" w:unhideWhenUsed="1"/>
     <w:lsdException w:name="Normal Indent" w:semiHidden="1" w:unhideWhenUsed="1"/>
     <w:lsdException w:name="footnote text" w:semiHidden="1" w:unhideWhenUsed="1"/>
     <w:lsdException w:name="annotation text" w:semiHidden="1" w:unhideWhenUsed="1"/>
     <w:lsdException w:name="header" w:semiHidden="1" w:unhideWhenUsed="1"/>
     <w:lsdException w:name="footer" w:semiHidden="1" w:unhideWhenUsed="1"/>
     <w:lsdException w:name="index heading" w:semiHidden="1" w:unhideWhenUsed="1"/>
-    <w:lsdException w:name="caption" w:uiPriority="35" w:semiHidden="1" w:unhideWhenUsed="1" w:qFormat="1"/>
+    <w:lsdException w:name="caption" w:semiHidden="1" w:uiPriority="35" w:unhideWhenUsed="1" w:qFormat="1"/>
     <w:lsdException w:name="table of figures" w:semiHidden="1" w:unhideWhenUsed="1"/>
     <w:lsdException w:name="envelope address" w:semiHidden="1" w:unhideWhenUsed="1"/>
     <w:lsdException w:name="envelope return" w:semiHidden="1" w:unhideWhenUsed="1"/>
@@ -96,7 +796,7 @@
     <w:lsdException w:name="Title" w:uiPriority="10" w:qFormat="1"/>
     <w:lsdException w:name="Closing" w:semiHidden="1" w:unhideWhenUsed="1"/>
     <w:lsdException w:name="Signature" w:semiHidden="1" w:unhideWhenUsed="1"/>
-    <w:lsdException w:name="Default Paragraph Font" w:uiPriority="1" w:semiHidden="1" w:unhideWhenUsed="1"/>
+    <w:lsdException w:name="Default Paragraph Font" w:semiHidden="1" w:uiPriority="1" w:unhideWhenUsed="1"/>
     <w:lsdException w:name="Body Text" w:semiHidden="1" w:unhideWhenUsed="1"/>
     <w:lsdException w:name="Body Text Indent" w:semiHidden="1" w:unhideWhenUsed="1"/>
     <w:lsdException w:name="List Continue" w:semiHidden="1" w:unhideWhenUsed="1"/>
@@ -136,7 +836,6 @@
     <w:lsdException w:name="HTML Sample" w:semiHidden="1" w:unhideWhenUsed="1"/>
     <w:lsdException w:name="HTML Typewriter" w:semiHidden="1" w:unhideWhenUsed="1"/>
     <w:lsdException w:name="HTML Variable" w:semiHidden="1" w:unhideWhenUsed="1"/>
-    <w:lsdException w:name="Normal Table" w:semiHidden="1" w:unhideWhenUsed="1"/>
     <w:lsdException w:name="annotation subject" w:semiHidden="1" w:unhideWhenUsed="1"/>
     <w:lsdException w:name="No List" w:semiHidden="1" w:unhideWhenUsed="1"/>
     <w:lsdException w:name="Outline List 1" w:semiHidden="1" w:unhideWhenUsed="1"/>
@@ -179,11 +878,8 @@
     <w:lsdException w:name="Table Contemporary" w:semiHidden="1" w:unhideWhenUsed="1"/>
     <w:lsdException w:name="Table Elegant" w:semiHidden="1" w:unhideWhenUsed="1"/>
     <w:lsdException w:name="Table Professional" w:semiHidden="1" w:unhideWhenUsed="1"/>
-    <w:lsdException w:name="Table Subtle 1" w:semiHidden="1" w:unhideWhenUsed="1"/>
     <w:lsdException w:name="Table Subtle 2" w:semiHidden="1" w:unhideWhenUsed="1"/>
     <w:lsdException w:name="Table Web 1" w:semiHidden="1" w:unhideWhenUsed="1"/>
-    <w:lsdException w:name="Table Web 2" w:semiHidden="1" w:unhideWhenUsed="1"/>
-    <w:lsdException w:name="Table Web 3" w:semiHidden="1" w:unhideWhenUsed="1"/>
     <w:lsdException w:name="Balloon Text" w:semiHidden="1" w:unhideWhenUsed="1"/>
     <w:lsdException w:name="Table Grid" w:uiPriority="39"/>
     <w:lsdException w:name="Table Theme" w:semiHidden="1" w:unhideWhenUsed="1"/>
@@ -296,8 +992,8 @@
     <w:lsdException w:name="Subtle Reference" w:uiPriority="31" w:qFormat="1"/>
     <w:lsdException w:name="Intense Reference" w:uiPriority="32" w:qFormat="1"/>
     <w:lsdException w:name="Book Title" w:uiPriority="33" w:qFormat="1"/>
-    <w:lsdException w:name="Bibliography" w:uiPriority="37" w:semiHidden="1" w:unhideWhenUsed="1"/>
-    <w:lsdException w:name="TOC Heading" w:uiPriority="39" w:semiHidden="1" w:unhideWhenUsed="1" w:qFormat="1"/>
+    <w:lsdException w:name="Bibliography" w:semiHidden="1" w:uiPriority="37" w:unhideWhenUsed="1"/>
+    <w:lsdException w:name="TOC Heading" w:semiHidden="1" w:uiPriority="39" w:unhideWhenUsed="1" w:qFormat="1"/>
     <w:lsdException w:name="Plain Table 1" w:uiPriority="41"/>
     <w:lsdException w:name="Plain Table 2" w:uiPriority="42"/>
     <w:lsdException w:name="Plain Table 3" w:uiPriority="43"/>
@@ -402,18 +1098,23 @@
     <w:lsdException w:name="List Table 5 Dark Accent 6" w:uiPriority="50"/>
     <w:lsdException w:name="List Table 6 Colorful Accent 6" w:uiPriority="51"/>
     <w:lsdException w:name="List Table 7 Colorful Accent 6" w:uiPriority="52"/>
+    <w:lsdException w:name="Mention" w:semiHidden="1" w:unhideWhenUsed="1"/>
+    <w:lsdException w:name="Smart Hyperlink" w:semiHidden="1" w:unhideWhenUsed="1"/>
+    <w:lsdException w:name="Hashtag" w:semiHidden="1" w:unhideWhenUsed="1"/>
+    <w:lsdException w:name="Unresolved Mention" w:semiHidden="1" w:unhideWhenUsed="1"/>
+    <w:lsdException w:name="Smart Link" w:semiHidden="1" w:unhideWhenUsed="1"/>
   </w:latentStyles>
-  <w:style w:type="paragraph" w:styleId="Normal" w:default="1">
+  <w:style w:type="paragraph" w:default="1" w:styleId="Normal">
     <w:name w:val="Normal"/>
     <w:qFormat/>
   </w:style>
-  <w:style w:type="character" w:styleId="DefaultParagraphFont" w:default="1">
+  <w:style w:type="character" w:default="1" w:styleId="DefaultParagraphFont">
     <w:name w:val="Default Paragraph Font"/>
     <w:uiPriority w:val="1"/>
     <w:semiHidden/>
     <w:unhideWhenUsed/>
   </w:style>
-  <w:style w:type="table" w:styleId="TableNormal" w:default="1">
+  <w:style w:type="table" w:default="1" w:styleId="TableNormal">
     <w:name w:val="Normal Table"/>
     <w:uiPriority w:val="99"/>
     <w:semiHidden/>
@@ -428,11 +1129,21 @@
       </w:tblCellMar>
     </w:tblPr>
   </w:style>
-  <w:style w:type="numbering" w:styleId="NoList" w:default="1">
+  <w:style w:type="numbering" w:default="1" w:styleId="NoList">
     <w:name w:val="No List"/>
     <w:uiPriority w:val="99"/>
     <w:semiHidden/>
     <w:unhideWhenUsed/>
+  </w:style>
+  <w:style w:type="paragraph" w:styleId="ListParagraph">
+    <w:name w:val="List Paragraph"/>
+    <w:basedOn w:val="Normal"/>
+    <w:uiPriority w:val="34"/>
+    <w:qFormat/>
+    <w:pPr>
+      <w:ind w:left="720"/>
+      <w:contextualSpacing/>
+    </w:pPr>
   </w:style>
 </w:styles>
 </file>

</xml_diff>